<commit_message>
borrar archivo redundante y actualizar docs
</commit_message>
<xml_diff>
--- a/documentacion/DocPaginaWeb-SweetDreams.docx
+++ b/documentacion/DocPaginaWeb-SweetDreams.docx
@@ -4559,6 +4559,7 @@
       <w:pPr>
         <w:pStyle w:val="15"/>
         <w:numPr>
+          <w:ilvl w:val="0"/>
           <w:numId w:val="0"/>
         </w:numPr>
         <w:spacing w:line="360" w:lineRule="auto"/>
@@ -4600,6 +4601,7 @@
       <w:pPr>
         <w:pStyle w:val="15"/>
         <w:numPr>
+          <w:ilvl w:val="0"/>
           <w:numId w:val="0"/>
         </w:numPr>
         <w:spacing w:line="360" w:lineRule="auto"/>
@@ -4664,6 +4666,7 @@
       <w:pPr>
         <w:pStyle w:val="15"/>
         <w:numPr>
+          <w:ilvl w:val="0"/>
           <w:numId w:val="0"/>
         </w:numPr>
         <w:spacing w:line="360" w:lineRule="auto"/>
@@ -4739,6 +4742,7 @@
       <w:pPr>
         <w:pStyle w:val="15"/>
         <w:numPr>
+          <w:ilvl w:val="0"/>
           <w:numId w:val="0"/>
         </w:numPr>
         <w:spacing w:line="360" w:lineRule="auto"/>
@@ -4780,6 +4784,7 @@
       <w:pPr>
         <w:pStyle w:val="15"/>
         <w:numPr>
+          <w:ilvl w:val="0"/>
           <w:numId w:val="0"/>
         </w:numPr>
         <w:spacing w:line="360" w:lineRule="auto"/>
@@ -4844,6 +4849,7 @@
       <w:pPr>
         <w:pStyle w:val="15"/>
         <w:numPr>
+          <w:ilvl w:val="0"/>
           <w:numId w:val="0"/>
         </w:numPr>
         <w:spacing w:line="360" w:lineRule="auto"/>
@@ -4885,6 +4891,7 @@
       <w:pPr>
         <w:pStyle w:val="15"/>
         <w:numPr>
+          <w:ilvl w:val="0"/>
           <w:numId w:val="0"/>
         </w:numPr>
         <w:spacing w:line="360" w:lineRule="auto"/>
@@ -4949,6 +4956,7 @@
       <w:pPr>
         <w:pStyle w:val="15"/>
         <w:numPr>
+          <w:ilvl w:val="0"/>
           <w:numId w:val="0"/>
         </w:numPr>
         <w:spacing w:line="360" w:lineRule="auto"/>
@@ -4990,6 +4998,7 @@
       <w:pPr>
         <w:pStyle w:val="15"/>
         <w:numPr>
+          <w:ilvl w:val="0"/>
           <w:numId w:val="0"/>
         </w:numPr>
         <w:spacing w:line="360" w:lineRule="auto"/>
@@ -5020,6 +5029,7 @@
       <w:pPr>
         <w:pStyle w:val="15"/>
         <w:numPr>
+          <w:ilvl w:val="0"/>
           <w:numId w:val="0"/>
         </w:numPr>
         <w:spacing w:line="360" w:lineRule="auto"/>
@@ -5050,6 +5060,7 @@
       <w:pPr>
         <w:pStyle w:val="15"/>
         <w:numPr>
+          <w:ilvl w:val="0"/>
           <w:numId w:val="0"/>
         </w:numPr>
         <w:spacing w:line="360" w:lineRule="auto"/>
@@ -5114,6 +5125,7 @@
       <w:pPr>
         <w:pStyle w:val="15"/>
         <w:numPr>
+          <w:ilvl w:val="0"/>
           <w:numId w:val="0"/>
         </w:numPr>
         <w:spacing w:line="360" w:lineRule="auto"/>
@@ -5144,6 +5156,7 @@
       <w:pPr>
         <w:pStyle w:val="15"/>
         <w:numPr>
+          <w:ilvl w:val="0"/>
           <w:numId w:val="0"/>
         </w:numPr>
         <w:spacing w:line="360" w:lineRule="auto"/>
@@ -5174,6 +5187,7 @@
       <w:pPr>
         <w:pStyle w:val="15"/>
         <w:numPr>
+          <w:ilvl w:val="0"/>
           <w:numId w:val="0"/>
         </w:numPr>
         <w:spacing w:line="360" w:lineRule="auto"/>
@@ -5204,6 +5218,7 @@
       <w:pPr>
         <w:pStyle w:val="15"/>
         <w:numPr>
+          <w:ilvl w:val="0"/>
           <w:numId w:val="0"/>
         </w:numPr>
         <w:spacing w:line="360" w:lineRule="auto"/>
@@ -5234,6 +5249,7 @@
       <w:pPr>
         <w:pStyle w:val="15"/>
         <w:numPr>
+          <w:ilvl w:val="0"/>
           <w:numId w:val="0"/>
         </w:numPr>
         <w:spacing w:line="360" w:lineRule="auto"/>
@@ -5264,6 +5280,7 @@
       <w:pPr>
         <w:pStyle w:val="15"/>
         <w:numPr>
+          <w:ilvl w:val="0"/>
           <w:numId w:val="0"/>
         </w:numPr>
         <w:spacing w:line="360" w:lineRule="auto"/>
@@ -5294,6 +5311,7 @@
       <w:pPr>
         <w:pStyle w:val="15"/>
         <w:numPr>
+          <w:ilvl w:val="0"/>
           <w:numId w:val="0"/>
         </w:numPr>
         <w:spacing w:line="360" w:lineRule="auto"/>
@@ -5324,6 +5342,7 @@
       <w:pPr>
         <w:pStyle w:val="15"/>
         <w:numPr>
+          <w:ilvl w:val="0"/>
           <w:numId w:val="0"/>
         </w:numPr>
         <w:spacing w:line="360" w:lineRule="auto"/>
@@ -5354,6 +5373,7 @@
       <w:pPr>
         <w:pStyle w:val="15"/>
         <w:numPr>
+          <w:ilvl w:val="0"/>
           <w:numId w:val="0"/>
         </w:numPr>
         <w:spacing w:line="360" w:lineRule="auto"/>
@@ -5384,6 +5404,7 @@
       <w:pPr>
         <w:pStyle w:val="15"/>
         <w:numPr>
+          <w:ilvl w:val="0"/>
           <w:numId w:val="0"/>
         </w:numPr>
         <w:spacing w:line="360" w:lineRule="auto"/>
@@ -5467,6 +5488,7 @@
       <w:pPr>
         <w:pStyle w:val="15"/>
         <w:numPr>
+          <w:ilvl w:val="0"/>
           <w:numId w:val="0"/>
         </w:numPr>
         <w:spacing w:line="360" w:lineRule="auto"/>
@@ -5497,6 +5519,7 @@
       <w:pPr>
         <w:pStyle w:val="15"/>
         <w:numPr>
+          <w:ilvl w:val="0"/>
           <w:numId w:val="0"/>
         </w:numPr>
         <w:spacing w:line="360" w:lineRule="auto"/>
@@ -5527,6 +5550,7 @@
       <w:pPr>
         <w:pStyle w:val="15"/>
         <w:numPr>
+          <w:ilvl w:val="0"/>
           <w:numId w:val="0"/>
         </w:numPr>
         <w:spacing w:line="360" w:lineRule="auto"/>
@@ -5557,6 +5581,7 @@
       <w:pPr>
         <w:pStyle w:val="15"/>
         <w:numPr>
+          <w:ilvl w:val="0"/>
           <w:numId w:val="0"/>
         </w:numPr>
         <w:spacing w:line="360" w:lineRule="auto"/>
@@ -5587,6 +5612,7 @@
       <w:pPr>
         <w:pStyle w:val="15"/>
         <w:numPr>
+          <w:ilvl w:val="0"/>
           <w:numId w:val="0"/>
         </w:numPr>
         <w:spacing w:line="360" w:lineRule="auto"/>
@@ -5617,6 +5643,7 @@
       <w:pPr>
         <w:pStyle w:val="15"/>
         <w:numPr>
+          <w:ilvl w:val="0"/>
           <w:numId w:val="0"/>
         </w:numPr>
         <w:spacing w:line="360" w:lineRule="auto"/>
@@ -5647,6 +5674,7 @@
       <w:pPr>
         <w:pStyle w:val="15"/>
         <w:numPr>
+          <w:ilvl w:val="0"/>
           <w:numId w:val="0"/>
         </w:numPr>
         <w:spacing w:line="360" w:lineRule="auto"/>
@@ -5677,6 +5705,7 @@
       <w:pPr>
         <w:pStyle w:val="15"/>
         <w:numPr>
+          <w:ilvl w:val="0"/>
           <w:numId w:val="0"/>
         </w:numPr>
         <w:spacing w:line="360" w:lineRule="auto"/>
@@ -5707,6 +5736,7 @@
       <w:pPr>
         <w:pStyle w:val="15"/>
         <w:numPr>
+          <w:ilvl w:val="0"/>
           <w:numId w:val="0"/>
         </w:numPr>
         <w:spacing w:line="360" w:lineRule="auto"/>
@@ -5737,6 +5767,7 @@
       <w:pPr>
         <w:pStyle w:val="15"/>
         <w:numPr>
+          <w:ilvl w:val="0"/>
           <w:numId w:val="0"/>
         </w:numPr>
         <w:spacing w:line="360" w:lineRule="auto"/>
@@ -5767,6 +5798,7 @@
       <w:pPr>
         <w:pStyle w:val="15"/>
         <w:numPr>
+          <w:ilvl w:val="0"/>
           <w:numId w:val="0"/>
         </w:numPr>
         <w:spacing w:line="360" w:lineRule="auto"/>
@@ -5797,6 +5829,7 @@
       <w:pPr>
         <w:pStyle w:val="15"/>
         <w:numPr>
+          <w:ilvl w:val="0"/>
           <w:numId w:val="0"/>
         </w:numPr>
         <w:spacing w:line="360" w:lineRule="auto"/>
@@ -5827,6 +5860,7 @@
       <w:pPr>
         <w:pStyle w:val="15"/>
         <w:numPr>
+          <w:ilvl w:val="0"/>
           <w:numId w:val="0"/>
         </w:numPr>
         <w:spacing w:line="360" w:lineRule="auto"/>
@@ -5857,6 +5891,7 @@
       <w:pPr>
         <w:pStyle w:val="15"/>
         <w:numPr>
+          <w:ilvl w:val="0"/>
           <w:numId w:val="0"/>
         </w:numPr>
         <w:spacing w:line="360" w:lineRule="auto"/>
@@ -5887,6 +5922,7 @@
       <w:pPr>
         <w:pStyle w:val="15"/>
         <w:numPr>
+          <w:ilvl w:val="0"/>
           <w:numId w:val="0"/>
         </w:numPr>
         <w:spacing w:line="360" w:lineRule="auto"/>
@@ -5917,6 +5953,7 @@
       <w:pPr>
         <w:pStyle w:val="15"/>
         <w:numPr>
+          <w:ilvl w:val="0"/>
           <w:numId w:val="0"/>
         </w:numPr>
         <w:spacing w:line="360" w:lineRule="auto"/>
@@ -5947,6 +5984,7 @@
       <w:pPr>
         <w:pStyle w:val="15"/>
         <w:numPr>
+          <w:ilvl w:val="0"/>
           <w:numId w:val="0"/>
         </w:numPr>
         <w:spacing w:line="360" w:lineRule="auto"/>
@@ -5977,6 +6015,7 @@
       <w:pPr>
         <w:pStyle w:val="15"/>
         <w:numPr>
+          <w:ilvl w:val="0"/>
           <w:numId w:val="0"/>
         </w:numPr>
         <w:spacing w:line="360" w:lineRule="auto"/>
@@ -6007,6 +6046,7 @@
       <w:pPr>
         <w:pStyle w:val="15"/>
         <w:numPr>
+          <w:ilvl w:val="0"/>
           <w:numId w:val="0"/>
         </w:numPr>
         <w:spacing w:line="360" w:lineRule="auto"/>
@@ -6037,6 +6077,7 @@
       <w:pPr>
         <w:pStyle w:val="15"/>
         <w:numPr>
+          <w:ilvl w:val="0"/>
           <w:numId w:val="0"/>
         </w:numPr>
         <w:spacing w:line="360" w:lineRule="auto"/>
@@ -6067,6 +6108,7 @@
       <w:pPr>
         <w:pStyle w:val="15"/>
         <w:numPr>
+          <w:ilvl w:val="0"/>
           <w:numId w:val="0"/>
         </w:numPr>
         <w:spacing w:line="360" w:lineRule="auto"/>
@@ -6097,6 +6139,7 @@
       <w:pPr>
         <w:pStyle w:val="15"/>
         <w:numPr>
+          <w:ilvl w:val="0"/>
           <w:numId w:val="0"/>
         </w:numPr>
         <w:spacing w:line="360" w:lineRule="auto"/>
@@ -6127,6 +6170,7 @@
       <w:pPr>
         <w:pStyle w:val="15"/>
         <w:numPr>
+          <w:ilvl w:val="0"/>
           <w:numId w:val="0"/>
         </w:numPr>
         <w:spacing w:line="360" w:lineRule="auto"/>
@@ -6157,6 +6201,7 @@
       <w:pPr>
         <w:pStyle w:val="15"/>
         <w:numPr>
+          <w:ilvl w:val="0"/>
           <w:numId w:val="0"/>
         </w:numPr>
         <w:spacing w:line="360" w:lineRule="auto"/>
@@ -6187,6 +6232,7 @@
       <w:pPr>
         <w:pStyle w:val="15"/>
         <w:numPr>
+          <w:ilvl w:val="0"/>
           <w:numId w:val="0"/>
         </w:numPr>
         <w:spacing w:line="360" w:lineRule="auto"/>
@@ -6217,6 +6263,7 @@
       <w:pPr>
         <w:pStyle w:val="15"/>
         <w:numPr>
+          <w:ilvl w:val="0"/>
           <w:numId w:val="0"/>
         </w:numPr>
         <w:spacing w:line="360" w:lineRule="auto"/>
@@ -6247,6 +6294,7 @@
       <w:pPr>
         <w:pStyle w:val="15"/>
         <w:numPr>
+          <w:ilvl w:val="0"/>
           <w:numId w:val="0"/>
         </w:numPr>
         <w:spacing w:line="360" w:lineRule="auto"/>
@@ -6277,6 +6325,7 @@
       <w:pPr>
         <w:pStyle w:val="15"/>
         <w:numPr>
+          <w:ilvl w:val="0"/>
           <w:numId w:val="0"/>
         </w:numPr>
         <w:spacing w:line="360" w:lineRule="auto"/>
@@ -6307,6 +6356,7 @@
       <w:pPr>
         <w:pStyle w:val="15"/>
         <w:numPr>
+          <w:ilvl w:val="0"/>
           <w:numId w:val="0"/>
         </w:numPr>
         <w:spacing w:line="360" w:lineRule="auto"/>
@@ -6337,6 +6387,7 @@
       <w:pPr>
         <w:pStyle w:val="15"/>
         <w:numPr>
+          <w:ilvl w:val="0"/>
           <w:numId w:val="0"/>
         </w:numPr>
         <w:spacing w:line="360" w:lineRule="auto"/>
@@ -6367,6 +6418,7 @@
       <w:pPr>
         <w:pStyle w:val="15"/>
         <w:numPr>
+          <w:ilvl w:val="0"/>
           <w:numId w:val="0"/>
         </w:numPr>
         <w:spacing w:line="360" w:lineRule="auto"/>
@@ -6397,6 +6449,7 @@
       <w:pPr>
         <w:pStyle w:val="15"/>
         <w:numPr>
+          <w:ilvl w:val="0"/>
           <w:numId w:val="0"/>
         </w:numPr>
         <w:spacing w:line="360" w:lineRule="auto"/>
@@ -6427,6 +6480,7 @@
       <w:pPr>
         <w:pStyle w:val="15"/>
         <w:numPr>
+          <w:ilvl w:val="0"/>
           <w:numId w:val="0"/>
         </w:numPr>
         <w:spacing w:line="360" w:lineRule="auto"/>
@@ -6457,6 +6511,7 @@
       <w:pPr>
         <w:pStyle w:val="15"/>
         <w:numPr>
+          <w:ilvl w:val="0"/>
           <w:numId w:val="0"/>
         </w:numPr>
         <w:spacing w:line="360" w:lineRule="auto"/>
@@ -6487,6 +6542,7 @@
       <w:pPr>
         <w:pStyle w:val="15"/>
         <w:numPr>
+          <w:ilvl w:val="0"/>
           <w:numId w:val="0"/>
         </w:numPr>
         <w:spacing w:line="360" w:lineRule="auto"/>
@@ -6517,6 +6573,7 @@
       <w:pPr>
         <w:pStyle w:val="15"/>
         <w:numPr>
+          <w:ilvl w:val="0"/>
           <w:numId w:val="0"/>
         </w:numPr>
         <w:spacing w:line="360" w:lineRule="auto"/>
@@ -6547,6 +6604,7 @@
       <w:pPr>
         <w:pStyle w:val="15"/>
         <w:numPr>
+          <w:ilvl w:val="0"/>
           <w:numId w:val="0"/>
         </w:numPr>
         <w:spacing w:line="360" w:lineRule="auto"/>
@@ -6600,6 +6658,7 @@
       <w:pPr>
         <w:pStyle w:val="15"/>
         <w:numPr>
+          <w:ilvl w:val="0"/>
           <w:numId w:val="0"/>
         </w:numPr>
         <w:spacing w:line="360" w:lineRule="auto"/>
@@ -6630,6 +6689,7 @@
       <w:pPr>
         <w:pStyle w:val="15"/>
         <w:numPr>
+          <w:ilvl w:val="0"/>
           <w:numId w:val="0"/>
         </w:numPr>
         <w:spacing w:line="360" w:lineRule="auto"/>
@@ -6660,6 +6720,7 @@
       <w:pPr>
         <w:pStyle w:val="15"/>
         <w:numPr>
+          <w:ilvl w:val="0"/>
           <w:numId w:val="0"/>
         </w:numPr>
         <w:spacing w:line="360" w:lineRule="auto"/>
@@ -6690,6 +6751,7 @@
       <w:pPr>
         <w:pStyle w:val="15"/>
         <w:numPr>
+          <w:ilvl w:val="0"/>
           <w:numId w:val="0"/>
         </w:numPr>
         <w:spacing w:line="360" w:lineRule="auto"/>
@@ -6720,6 +6782,7 @@
       <w:pPr>
         <w:pStyle w:val="15"/>
         <w:numPr>
+          <w:ilvl w:val="0"/>
           <w:numId w:val="0"/>
         </w:numPr>
         <w:spacing w:line="360" w:lineRule="auto"/>
@@ -6750,6 +6813,7 @@
       <w:pPr>
         <w:pStyle w:val="15"/>
         <w:numPr>
+          <w:ilvl w:val="0"/>
           <w:numId w:val="0"/>
         </w:numPr>
         <w:spacing w:line="360" w:lineRule="auto"/>
@@ -6780,6 +6844,7 @@
       <w:pPr>
         <w:pStyle w:val="15"/>
         <w:numPr>
+          <w:ilvl w:val="0"/>
           <w:numId w:val="0"/>
         </w:numPr>
         <w:spacing w:line="360" w:lineRule="auto"/>
@@ -6810,6 +6875,7 @@
       <w:pPr>
         <w:pStyle w:val="15"/>
         <w:numPr>
+          <w:ilvl w:val="0"/>
           <w:numId w:val="0"/>
         </w:numPr>
         <w:spacing w:line="360" w:lineRule="auto"/>
@@ -6840,6 +6906,7 @@
       <w:pPr>
         <w:pStyle w:val="15"/>
         <w:numPr>
+          <w:ilvl w:val="0"/>
           <w:numId w:val="0"/>
         </w:numPr>
         <w:spacing w:line="360" w:lineRule="auto"/>
@@ -6888,8 +6955,6 @@
           <w:lang w:val="es-ES"/>
         </w:rPr>
       </w:pPr>
-      <w:bookmarkStart w:id="0" w:name="_GoBack"/>
-      <w:bookmarkEnd w:id="0"/>
       <w:r>
         <w:rPr>
           <w:rFonts w:hint="default" w:ascii="Verdana" w:hAnsi="Verdana"/>
@@ -6906,6 +6971,7 @@
       <w:pPr>
         <w:pStyle w:val="15"/>
         <w:numPr>
+          <w:ilvl w:val="0"/>
           <w:numId w:val="0"/>
         </w:numPr>
         <w:spacing w:line="360" w:lineRule="auto"/>
@@ -6936,6 +7002,7 @@
       <w:pPr>
         <w:pStyle w:val="15"/>
         <w:numPr>
+          <w:ilvl w:val="0"/>
           <w:numId w:val="0"/>
         </w:numPr>
         <w:spacing w:line="360" w:lineRule="auto"/>
@@ -6966,6 +7033,7 @@
       <w:pPr>
         <w:pStyle w:val="15"/>
         <w:numPr>
+          <w:ilvl w:val="0"/>
           <w:numId w:val="0"/>
         </w:numPr>
         <w:spacing w:line="360" w:lineRule="auto"/>
@@ -6996,6 +7064,7 @@
       <w:pPr>
         <w:pStyle w:val="15"/>
         <w:numPr>
+          <w:ilvl w:val="0"/>
           <w:numId w:val="0"/>
         </w:numPr>
         <w:spacing w:line="360" w:lineRule="auto"/>
@@ -7026,6 +7095,7 @@
       <w:pPr>
         <w:pStyle w:val="15"/>
         <w:numPr>
+          <w:ilvl w:val="0"/>
           <w:numId w:val="0"/>
         </w:numPr>
         <w:spacing w:line="360" w:lineRule="auto"/>
@@ -7056,6 +7126,7 @@
       <w:pPr>
         <w:pStyle w:val="15"/>
         <w:numPr>
+          <w:ilvl w:val="0"/>
           <w:numId w:val="0"/>
         </w:numPr>
         <w:spacing w:line="360" w:lineRule="auto"/>
@@ -7086,6 +7157,7 @@
       <w:pPr>
         <w:pStyle w:val="15"/>
         <w:numPr>
+          <w:ilvl w:val="0"/>
           <w:numId w:val="0"/>
         </w:numPr>
         <w:spacing w:line="360" w:lineRule="auto"/>
@@ -7116,6 +7188,7 @@
       <w:pPr>
         <w:pStyle w:val="15"/>
         <w:numPr>
+          <w:ilvl w:val="0"/>
           <w:numId w:val="0"/>
         </w:numPr>
         <w:spacing w:line="360" w:lineRule="auto"/>
@@ -7146,6 +7219,7 @@
       <w:pPr>
         <w:pStyle w:val="15"/>
         <w:numPr>
+          <w:ilvl w:val="0"/>
           <w:numId w:val="0"/>
         </w:numPr>
         <w:spacing w:line="360" w:lineRule="auto"/>
@@ -7176,6 +7250,7 @@
       <w:pPr>
         <w:pStyle w:val="15"/>
         <w:numPr>
+          <w:ilvl w:val="0"/>
           <w:numId w:val="0"/>
         </w:numPr>
         <w:spacing w:line="360" w:lineRule="auto"/>
@@ -7206,6 +7281,7 @@
       <w:pPr>
         <w:pStyle w:val="15"/>
         <w:numPr>
+          <w:ilvl w:val="0"/>
           <w:numId w:val="0"/>
         </w:numPr>
         <w:spacing w:line="360" w:lineRule="auto"/>
@@ -7236,6 +7312,7 @@
       <w:pPr>
         <w:pStyle w:val="15"/>
         <w:numPr>
+          <w:ilvl w:val="0"/>
           <w:numId w:val="0"/>
         </w:numPr>
         <w:spacing w:line="360" w:lineRule="auto"/>
@@ -7266,6 +7343,7 @@
       <w:pPr>
         <w:pStyle w:val="15"/>
         <w:numPr>
+          <w:ilvl w:val="0"/>
           <w:numId w:val="0"/>
         </w:numPr>
         <w:spacing w:line="360" w:lineRule="auto"/>
@@ -7296,6 +7374,7 @@
       <w:pPr>
         <w:pStyle w:val="15"/>
         <w:numPr>
+          <w:ilvl w:val="0"/>
           <w:numId w:val="0"/>
         </w:numPr>
         <w:spacing w:line="360" w:lineRule="auto"/>
@@ -7326,6 +7405,7 @@
       <w:pPr>
         <w:pStyle w:val="15"/>
         <w:numPr>
+          <w:ilvl w:val="0"/>
           <w:numId w:val="0"/>
         </w:numPr>
         <w:spacing w:line="360" w:lineRule="auto"/>
@@ -7356,6 +7436,7 @@
       <w:pPr>
         <w:pStyle w:val="15"/>
         <w:numPr>
+          <w:ilvl w:val="0"/>
           <w:numId w:val="0"/>
         </w:numPr>
         <w:spacing w:line="360" w:lineRule="auto"/>
@@ -7386,6 +7467,7 @@
       <w:pPr>
         <w:pStyle w:val="15"/>
         <w:numPr>
+          <w:ilvl w:val="0"/>
           <w:numId w:val="0"/>
         </w:numPr>
         <w:spacing w:line="360" w:lineRule="auto"/>
@@ -7416,6 +7498,7 @@
       <w:pPr>
         <w:pStyle w:val="15"/>
         <w:numPr>
+          <w:ilvl w:val="0"/>
           <w:numId w:val="0"/>
         </w:numPr>
         <w:spacing w:line="360" w:lineRule="auto"/>
@@ -7446,6 +7529,7 @@
       <w:pPr>
         <w:pStyle w:val="15"/>
         <w:numPr>
+          <w:ilvl w:val="0"/>
           <w:numId w:val="0"/>
         </w:numPr>
         <w:spacing w:line="360" w:lineRule="auto"/>
@@ -7476,6 +7560,7 @@
       <w:pPr>
         <w:pStyle w:val="15"/>
         <w:numPr>
+          <w:ilvl w:val="0"/>
           <w:numId w:val="0"/>
         </w:numPr>
         <w:spacing w:line="360" w:lineRule="auto"/>
@@ -7506,6 +7591,7 @@
       <w:pPr>
         <w:pStyle w:val="15"/>
         <w:numPr>
+          <w:ilvl w:val="0"/>
           <w:numId w:val="0"/>
         </w:numPr>
         <w:spacing w:line="360" w:lineRule="auto"/>
@@ -7536,6 +7622,7 @@
       <w:pPr>
         <w:pStyle w:val="15"/>
         <w:numPr>
+          <w:ilvl w:val="0"/>
           <w:numId w:val="0"/>
         </w:numPr>
         <w:spacing w:line="360" w:lineRule="auto"/>
@@ -7566,6 +7653,7 @@
       <w:pPr>
         <w:pStyle w:val="15"/>
         <w:numPr>
+          <w:ilvl w:val="0"/>
           <w:numId w:val="0"/>
         </w:numPr>
         <w:spacing w:line="360" w:lineRule="auto"/>
@@ -7596,6 +7684,7 @@
       <w:pPr>
         <w:pStyle w:val="15"/>
         <w:numPr>
+          <w:ilvl w:val="0"/>
           <w:numId w:val="0"/>
         </w:numPr>
         <w:spacing w:line="360" w:lineRule="auto"/>
@@ -7626,6 +7715,7 @@
       <w:pPr>
         <w:pStyle w:val="15"/>
         <w:numPr>
+          <w:ilvl w:val="0"/>
           <w:numId w:val="0"/>
         </w:numPr>
         <w:spacing w:line="360" w:lineRule="auto"/>
@@ -7656,6 +7746,7 @@
       <w:pPr>
         <w:pStyle w:val="15"/>
         <w:numPr>
+          <w:ilvl w:val="0"/>
           <w:numId w:val="0"/>
         </w:numPr>
         <w:spacing w:line="360" w:lineRule="auto"/>
@@ -7686,6 +7777,7 @@
       <w:pPr>
         <w:pStyle w:val="15"/>
         <w:numPr>
+          <w:ilvl w:val="0"/>
           <w:numId w:val="0"/>
         </w:numPr>
         <w:spacing w:line="360" w:lineRule="auto"/>
@@ -7716,6 +7808,7 @@
       <w:pPr>
         <w:pStyle w:val="15"/>
         <w:numPr>
+          <w:ilvl w:val="0"/>
           <w:numId w:val="0"/>
         </w:numPr>
         <w:spacing w:line="360" w:lineRule="auto"/>
@@ -7746,6 +7839,7 @@
       <w:pPr>
         <w:pStyle w:val="15"/>
         <w:numPr>
+          <w:ilvl w:val="0"/>
           <w:numId w:val="0"/>
         </w:numPr>
         <w:spacing w:line="360" w:lineRule="auto"/>
@@ -7776,6 +7870,7 @@
       <w:pPr>
         <w:pStyle w:val="15"/>
         <w:numPr>
+          <w:ilvl w:val="0"/>
           <w:numId w:val="0"/>
         </w:numPr>
         <w:spacing w:line="360" w:lineRule="auto"/>
@@ -7806,6 +7901,7 @@
       <w:pPr>
         <w:pStyle w:val="15"/>
         <w:numPr>
+          <w:ilvl w:val="0"/>
           <w:numId w:val="0"/>
         </w:numPr>
         <w:spacing w:line="360" w:lineRule="auto"/>
@@ -7836,6 +7932,7 @@
       <w:pPr>
         <w:pStyle w:val="15"/>
         <w:numPr>
+          <w:ilvl w:val="0"/>
           <w:numId w:val="0"/>
         </w:numPr>
         <w:spacing w:line="360" w:lineRule="auto"/>
@@ -7866,6 +7963,7 @@
       <w:pPr>
         <w:pStyle w:val="15"/>
         <w:numPr>
+          <w:ilvl w:val="0"/>
           <w:numId w:val="0"/>
         </w:numPr>
         <w:spacing w:line="360" w:lineRule="auto"/>
@@ -7896,6 +7994,7 @@
       <w:pPr>
         <w:pStyle w:val="15"/>
         <w:numPr>
+          <w:ilvl w:val="0"/>
           <w:numId w:val="0"/>
         </w:numPr>
         <w:spacing w:line="360" w:lineRule="auto"/>
@@ -7926,6 +8025,7 @@
       <w:pPr>
         <w:pStyle w:val="15"/>
         <w:numPr>
+          <w:ilvl w:val="0"/>
           <w:numId w:val="0"/>
         </w:numPr>
         <w:spacing w:line="360" w:lineRule="auto"/>
@@ -7956,6 +8056,7 @@
       <w:pPr>
         <w:pStyle w:val="15"/>
         <w:numPr>
+          <w:ilvl w:val="0"/>
           <w:numId w:val="0"/>
         </w:numPr>
         <w:spacing w:line="360" w:lineRule="auto"/>
@@ -7986,6 +8087,7 @@
       <w:pPr>
         <w:pStyle w:val="15"/>
         <w:numPr>
+          <w:ilvl w:val="0"/>
           <w:numId w:val="0"/>
         </w:numPr>
         <w:spacing w:line="360" w:lineRule="auto"/>
@@ -8016,6 +8118,7 @@
       <w:pPr>
         <w:pStyle w:val="15"/>
         <w:numPr>
+          <w:ilvl w:val="0"/>
           <w:numId w:val="0"/>
         </w:numPr>
         <w:spacing w:line="360" w:lineRule="auto"/>
@@ -8080,6 +8183,7 @@
       <w:pPr>
         <w:pStyle w:val="15"/>
         <w:numPr>
+          <w:ilvl w:val="0"/>
           <w:numId w:val="0"/>
         </w:numPr>
         <w:spacing w:line="360" w:lineRule="auto"/>
@@ -8110,6 +8214,7 @@
       <w:pPr>
         <w:pStyle w:val="15"/>
         <w:numPr>
+          <w:ilvl w:val="0"/>
           <w:numId w:val="0"/>
         </w:numPr>
         <w:spacing w:line="360" w:lineRule="auto"/>
@@ -8140,6 +8245,7 @@
       <w:pPr>
         <w:pStyle w:val="15"/>
         <w:numPr>
+          <w:ilvl w:val="0"/>
           <w:numId w:val="0"/>
         </w:numPr>
         <w:spacing w:line="360" w:lineRule="auto"/>
@@ -8170,6 +8276,7 @@
       <w:pPr>
         <w:pStyle w:val="15"/>
         <w:numPr>
+          <w:ilvl w:val="0"/>
           <w:numId w:val="0"/>
         </w:numPr>
         <w:spacing w:line="360" w:lineRule="auto"/>
@@ -8200,6 +8307,7 @@
       <w:pPr>
         <w:pStyle w:val="15"/>
         <w:numPr>
+          <w:ilvl w:val="0"/>
           <w:numId w:val="0"/>
         </w:numPr>
         <w:spacing w:line="360" w:lineRule="auto"/>
@@ -8230,6 +8338,7 @@
       <w:pPr>
         <w:pStyle w:val="15"/>
         <w:numPr>
+          <w:ilvl w:val="0"/>
           <w:numId w:val="0"/>
         </w:numPr>
         <w:spacing w:line="360" w:lineRule="auto"/>
@@ -8260,6 +8369,7 @@
       <w:pPr>
         <w:pStyle w:val="15"/>
         <w:numPr>
+          <w:ilvl w:val="0"/>
           <w:numId w:val="0"/>
         </w:numPr>
         <w:spacing w:line="360" w:lineRule="auto"/>
@@ -8290,6 +8400,7 @@
       <w:pPr>
         <w:pStyle w:val="15"/>
         <w:numPr>
+          <w:ilvl w:val="0"/>
           <w:numId w:val="0"/>
         </w:numPr>
         <w:spacing w:line="360" w:lineRule="auto"/>
@@ -8320,6 +8431,7 @@
       <w:pPr>
         <w:pStyle w:val="15"/>
         <w:numPr>
+          <w:ilvl w:val="0"/>
           <w:numId w:val="0"/>
         </w:numPr>
         <w:spacing w:line="360" w:lineRule="auto"/>
@@ -8384,6 +8496,7 @@
       <w:pPr>
         <w:pStyle w:val="15"/>
         <w:numPr>
+          <w:ilvl w:val="0"/>
           <w:numId w:val="0"/>
         </w:numPr>
         <w:spacing w:line="360" w:lineRule="auto"/>
@@ -8414,6 +8527,7 @@
       <w:pPr>
         <w:pStyle w:val="15"/>
         <w:numPr>
+          <w:ilvl w:val="0"/>
           <w:numId w:val="0"/>
         </w:numPr>
         <w:spacing w:line="360" w:lineRule="auto"/>
@@ -8444,6 +8558,7 @@
       <w:pPr>
         <w:pStyle w:val="15"/>
         <w:numPr>
+          <w:ilvl w:val="0"/>
           <w:numId w:val="0"/>
         </w:numPr>
         <w:spacing w:line="360" w:lineRule="auto"/>
@@ -8474,6 +8589,7 @@
       <w:pPr>
         <w:pStyle w:val="15"/>
         <w:numPr>
+          <w:ilvl w:val="0"/>
           <w:numId w:val="0"/>
         </w:numPr>
         <w:spacing w:line="360" w:lineRule="auto"/>
@@ -8504,6 +8620,7 @@
       <w:pPr>
         <w:pStyle w:val="15"/>
         <w:numPr>
+          <w:ilvl w:val="0"/>
           <w:numId w:val="0"/>
         </w:numPr>
         <w:spacing w:line="360" w:lineRule="auto"/>
@@ -8534,6 +8651,7 @@
       <w:pPr>
         <w:pStyle w:val="15"/>
         <w:numPr>
+          <w:ilvl w:val="0"/>
           <w:numId w:val="0"/>
         </w:numPr>
         <w:spacing w:line="360" w:lineRule="auto"/>
@@ -8564,6 +8682,7 @@
       <w:pPr>
         <w:pStyle w:val="15"/>
         <w:numPr>
+          <w:ilvl w:val="0"/>
           <w:numId w:val="0"/>
         </w:numPr>
         <w:spacing w:line="360" w:lineRule="auto"/>
@@ -8594,6 +8713,7 @@
       <w:pPr>
         <w:pStyle w:val="15"/>
         <w:numPr>
+          <w:ilvl w:val="0"/>
           <w:numId w:val="0"/>
         </w:numPr>
         <w:spacing w:line="360" w:lineRule="auto"/>
@@ -8624,6 +8744,7 @@
       <w:pPr>
         <w:pStyle w:val="15"/>
         <w:numPr>
+          <w:ilvl w:val="0"/>
           <w:numId w:val="0"/>
         </w:numPr>
         <w:spacing w:line="360" w:lineRule="auto"/>
@@ -8688,6 +8809,7 @@
       <w:pPr>
         <w:pStyle w:val="15"/>
         <w:numPr>
+          <w:ilvl w:val="0"/>
           <w:numId w:val="0"/>
         </w:numPr>
         <w:spacing w:line="360" w:lineRule="auto"/>
@@ -8718,6 +8840,7 @@
       <w:pPr>
         <w:pStyle w:val="15"/>
         <w:numPr>
+          <w:ilvl w:val="0"/>
           <w:numId w:val="0"/>
         </w:numPr>
         <w:spacing w:line="360" w:lineRule="auto"/>
@@ -8748,6 +8871,7 @@
       <w:pPr>
         <w:pStyle w:val="15"/>
         <w:numPr>
+          <w:ilvl w:val="0"/>
           <w:numId w:val="0"/>
         </w:numPr>
         <w:spacing w:line="360" w:lineRule="auto"/>
@@ -8778,6 +8902,7 @@
       <w:pPr>
         <w:pStyle w:val="15"/>
         <w:numPr>
+          <w:ilvl w:val="0"/>
           <w:numId w:val="0"/>
         </w:numPr>
         <w:spacing w:line="360" w:lineRule="auto"/>
@@ -9940,6 +10065,31 @@
       <w:pPr>
         <w:pStyle w:val="15"/>
         <w:spacing w:line="360" w:lineRule="auto"/>
+        <w:ind w:left="0" w:leftChars="0" w:firstLine="295" w:firstLineChars="0"/>
+        <w:jc w:val="left"/>
+        <w:rPr>
+          <w:rFonts w:hint="default" w:ascii="Verdana" w:hAnsi="Verdana"/>
+          <w:b w:val="0"/>
+          <w:bCs/>
+          <w:sz w:val="21"/>
+          <w:szCs w:val="21"/>
+        </w:rPr>
+      </w:pPr>
+      <w:r>
+        <w:rPr>
+          <w:rFonts w:hint="default" w:ascii="Verdana" w:hAnsi="Verdana"/>
+          <w:b w:val="0"/>
+          <w:bCs/>
+          <w:sz w:val="21"/>
+          <w:szCs w:val="21"/>
+        </w:rPr>
+        <w:t xml:space="preserve">├── DocPaginaWeb-SweetDreams.docx  </w:t>
+      </w:r>
+    </w:p>
+    <w:p>
+      <w:pPr>
+        <w:pStyle w:val="15"/>
+        <w:spacing w:line="360" w:lineRule="auto"/>
         <w:ind w:left="0" w:leftChars="0" w:firstLine="0" w:firstLineChars="0"/>
         <w:jc w:val="left"/>
         <w:rPr>
@@ -9948,18 +10098,666 @@
           <w:bCs/>
           <w:sz w:val="21"/>
           <w:szCs w:val="21"/>
-          <w:lang w:val="es-ES"/>
-        </w:rPr>
-      </w:pPr>
-      <w:r>
-        <w:rPr>
-          <w:rFonts w:hint="default" w:ascii="Verdana" w:hAnsi="Verdana"/>
-          <w:b w:val="0"/>
-          <w:bCs/>
-          <w:sz w:val="21"/>
-          <w:szCs w:val="21"/>
-        </w:rPr>
-        <w:t xml:space="preserve">    ├── DocPaginaWeb-SweetDreams.docx  </w:t>
+        </w:rPr>
+      </w:pPr>
+      <w:r>
+        <w:rPr>
+          <w:rFonts w:hint="default" w:ascii="Verdana" w:hAnsi="Verdana"/>
+          <w:b w:val="0"/>
+          <w:bCs/>
+          <w:sz w:val="21"/>
+          <w:szCs w:val="21"/>
+        </w:rPr>
+        <w:t xml:space="preserve">└── </w:t>
+      </w:r>
+      <w:r>
+        <w:rPr>
+          <w:rFonts w:hint="default" w:ascii="Verdana" w:hAnsi="Verdana"/>
+          <w:b w:val="0"/>
+          <w:bCs/>
+          <w:sz w:val="21"/>
+          <w:szCs w:val="21"/>
+          <w:lang w:val="es-ES"/>
+        </w:rPr>
+        <w:t>HTMLComponentes</w:t>
+      </w:r>
+      <w:r>
+        <w:rPr>
+          <w:rFonts w:hint="default" w:ascii="Verdana" w:hAnsi="Verdana"/>
+          <w:b w:val="0"/>
+          <w:bCs/>
+          <w:sz w:val="21"/>
+          <w:szCs w:val="21"/>
+        </w:rPr>
+        <w:t>/</w:t>
+      </w:r>
+    </w:p>
+    <w:p>
+      <w:pPr>
+        <w:pStyle w:val="15"/>
+        <w:spacing w:line="360" w:lineRule="auto"/>
+        <w:ind w:left="0" w:leftChars="0" w:firstLine="0" w:firstLineChars="0"/>
+        <w:jc w:val="left"/>
+        <w:rPr>
+          <w:rFonts w:hint="default" w:ascii="Verdana" w:hAnsi="Verdana"/>
+          <w:b w:val="0"/>
+          <w:bCs/>
+          <w:sz w:val="21"/>
+          <w:szCs w:val="21"/>
+          <w:lang w:val="es-ES"/>
+        </w:rPr>
+      </w:pPr>
+      <w:r>
+        <w:rPr>
+          <w:rFonts w:hint="default" w:ascii="Verdana" w:hAnsi="Verdana"/>
+          <w:b w:val="0"/>
+          <w:bCs/>
+          <w:sz w:val="21"/>
+          <w:szCs w:val="21"/>
+        </w:rPr>
+        <w:t>│   ├── CristianYulianSepulvedaSalazar</w:t>
+      </w:r>
+      <w:r>
+        <w:rPr>
+          <w:rFonts w:hint="default" w:ascii="Verdana" w:hAnsi="Verdana"/>
+          <w:b w:val="0"/>
+          <w:bCs/>
+          <w:sz w:val="21"/>
+          <w:szCs w:val="21"/>
+          <w:lang w:val="es-ES"/>
+        </w:rPr>
+        <w:t>/</w:t>
+      </w:r>
+    </w:p>
+    <w:p>
+      <w:pPr>
+        <w:pStyle w:val="15"/>
+        <w:spacing w:line="360" w:lineRule="auto"/>
+        <w:ind w:left="0" w:leftChars="0" w:firstLine="0" w:firstLineChars="0"/>
+        <w:jc w:val="left"/>
+        <w:rPr>
+          <w:rFonts w:hint="default" w:ascii="Verdana" w:hAnsi="Verdana"/>
+          <w:b w:val="0"/>
+          <w:bCs/>
+          <w:sz w:val="21"/>
+          <w:szCs w:val="21"/>
+          <w:lang w:val="es-ES"/>
+        </w:rPr>
+      </w:pPr>
+      <w:r>
+        <w:rPr>
+          <w:rFonts w:hint="default" w:ascii="Verdana" w:hAnsi="Verdana"/>
+          <w:b w:val="0"/>
+          <w:bCs/>
+          <w:sz w:val="21"/>
+          <w:szCs w:val="21"/>
+        </w:rPr>
+        <w:t>│   ├── DanielArleyGrisalesLopez</w:t>
+      </w:r>
+      <w:r>
+        <w:rPr>
+          <w:rFonts w:hint="default" w:ascii="Verdana" w:hAnsi="Verdana"/>
+          <w:b w:val="0"/>
+          <w:bCs/>
+          <w:sz w:val="21"/>
+          <w:szCs w:val="21"/>
+          <w:lang w:val="es-ES"/>
+        </w:rPr>
+        <w:t>/</w:t>
+      </w:r>
+    </w:p>
+    <w:p>
+      <w:pPr>
+        <w:pStyle w:val="15"/>
+        <w:spacing w:line="360" w:lineRule="auto"/>
+        <w:ind w:left="0" w:leftChars="0" w:firstLine="0" w:firstLineChars="0"/>
+        <w:jc w:val="left"/>
+        <w:rPr>
+          <w:rFonts w:hint="default" w:ascii="Verdana" w:hAnsi="Verdana"/>
+          <w:b w:val="0"/>
+          <w:bCs/>
+          <w:sz w:val="21"/>
+          <w:szCs w:val="21"/>
+          <w:lang w:val="es-ES"/>
+        </w:rPr>
+      </w:pPr>
+      <w:r>
+        <w:rPr>
+          <w:rFonts w:hint="default" w:ascii="Verdana" w:hAnsi="Verdana"/>
+          <w:b w:val="0"/>
+          <w:bCs/>
+          <w:sz w:val="21"/>
+          <w:szCs w:val="21"/>
+        </w:rPr>
+        <w:t xml:space="preserve">│   ├── </w:t>
+      </w:r>
+      <w:r>
+        <w:rPr>
+          <w:rFonts w:hint="default" w:ascii="Verdana" w:hAnsi="Verdana"/>
+          <w:b w:val="0"/>
+          <w:bCs/>
+          <w:sz w:val="21"/>
+          <w:szCs w:val="21"/>
+          <w:lang w:val="es-ES"/>
+        </w:rPr>
+        <w:t>DanielEduardoMurciaBecerra/</w:t>
+      </w:r>
+    </w:p>
+    <w:p>
+      <w:pPr>
+        <w:pStyle w:val="15"/>
+        <w:spacing w:line="360" w:lineRule="auto"/>
+        <w:ind w:left="0" w:leftChars="0" w:firstLine="0" w:firstLineChars="0"/>
+        <w:jc w:val="left"/>
+        <w:rPr>
+          <w:rFonts w:hint="default" w:ascii="Verdana" w:hAnsi="Verdana"/>
+          <w:b w:val="0"/>
+          <w:bCs/>
+          <w:sz w:val="21"/>
+          <w:szCs w:val="21"/>
+          <w:lang w:val="es-ES"/>
+        </w:rPr>
+      </w:pPr>
+      <w:r>
+        <w:rPr>
+          <w:rFonts w:hint="default" w:ascii="Verdana" w:hAnsi="Verdana"/>
+          <w:b w:val="0"/>
+          <w:bCs/>
+          <w:sz w:val="21"/>
+          <w:szCs w:val="21"/>
+        </w:rPr>
+        <w:t xml:space="preserve">│   │   ├── </w:t>
+      </w:r>
+      <w:r>
+        <w:rPr>
+          <w:rFonts w:hint="default" w:ascii="Verdana" w:hAnsi="Verdana"/>
+          <w:b w:val="0"/>
+          <w:bCs/>
+          <w:sz w:val="21"/>
+          <w:szCs w:val="21"/>
+          <w:lang w:val="es-ES"/>
+        </w:rPr>
+        <w:t>Contenido/</w:t>
+      </w:r>
+    </w:p>
+    <w:p>
+      <w:pPr>
+        <w:pStyle w:val="15"/>
+        <w:spacing w:line="360" w:lineRule="auto"/>
+        <w:ind w:left="0" w:leftChars="0" w:firstLine="0" w:firstLineChars="0"/>
+        <w:jc w:val="left"/>
+        <w:rPr>
+          <w:rFonts w:hint="default" w:ascii="Verdana" w:hAnsi="Verdana"/>
+          <w:b w:val="0"/>
+          <w:bCs/>
+          <w:sz w:val="21"/>
+          <w:szCs w:val="21"/>
+          <w:lang w:val="es-ES"/>
+        </w:rPr>
+      </w:pPr>
+      <w:r>
+        <w:rPr>
+          <w:rFonts w:hint="default" w:ascii="Verdana" w:hAnsi="Verdana"/>
+          <w:b w:val="0"/>
+          <w:bCs/>
+          <w:sz w:val="21"/>
+          <w:szCs w:val="21"/>
+        </w:rPr>
+        <w:t xml:space="preserve">│   │   │   ├── </w:t>
+      </w:r>
+      <w:r>
+        <w:rPr>
+          <w:rFonts w:hint="default" w:ascii="Verdana" w:hAnsi="Verdana"/>
+          <w:b w:val="0"/>
+          <w:bCs/>
+          <w:sz w:val="21"/>
+          <w:szCs w:val="21"/>
+          <w:lang w:val="es-ES"/>
+        </w:rPr>
+        <w:t>Eventos.html</w:t>
+      </w:r>
+    </w:p>
+    <w:p>
+      <w:pPr>
+        <w:pStyle w:val="15"/>
+        <w:spacing w:line="360" w:lineRule="auto"/>
+        <w:ind w:left="0" w:leftChars="0" w:firstLine="0" w:firstLineChars="0"/>
+        <w:jc w:val="left"/>
+        <w:rPr>
+          <w:rFonts w:hint="default" w:ascii="Verdana" w:hAnsi="Verdana"/>
+          <w:b w:val="0"/>
+          <w:bCs/>
+          <w:sz w:val="21"/>
+          <w:szCs w:val="21"/>
+          <w:lang w:val="es-ES"/>
+        </w:rPr>
+      </w:pPr>
+      <w:r>
+        <w:rPr>
+          <w:rFonts w:hint="default" w:ascii="Verdana" w:hAnsi="Verdana"/>
+          <w:b w:val="0"/>
+          <w:bCs/>
+          <w:sz w:val="21"/>
+          <w:szCs w:val="21"/>
+        </w:rPr>
+        <w:t xml:space="preserve">│   │   │   ├── </w:t>
+      </w:r>
+      <w:r>
+        <w:rPr>
+          <w:rFonts w:hint="default" w:ascii="Verdana" w:hAnsi="Verdana"/>
+          <w:b w:val="0"/>
+          <w:bCs/>
+          <w:sz w:val="21"/>
+          <w:szCs w:val="21"/>
+          <w:lang w:val="es-ES"/>
+        </w:rPr>
+        <w:t>Habitaciones.html</w:t>
+      </w:r>
+    </w:p>
+    <w:p>
+      <w:pPr>
+        <w:pStyle w:val="15"/>
+        <w:spacing w:line="360" w:lineRule="auto"/>
+        <w:ind w:left="0" w:leftChars="0" w:firstLine="0" w:firstLineChars="0"/>
+        <w:jc w:val="left"/>
+        <w:rPr>
+          <w:rFonts w:hint="default" w:ascii="Verdana" w:hAnsi="Verdana"/>
+          <w:b w:val="0"/>
+          <w:bCs/>
+          <w:sz w:val="21"/>
+          <w:szCs w:val="21"/>
+          <w:lang w:val="es-ES"/>
+        </w:rPr>
+      </w:pPr>
+      <w:r>
+        <w:rPr>
+          <w:rFonts w:hint="default" w:ascii="Verdana" w:hAnsi="Verdana"/>
+          <w:b w:val="0"/>
+          <w:bCs/>
+          <w:sz w:val="21"/>
+          <w:szCs w:val="21"/>
+        </w:rPr>
+        <w:t xml:space="preserve">│   │   │   ├── </w:t>
+      </w:r>
+      <w:r>
+        <w:rPr>
+          <w:rFonts w:hint="default" w:ascii="Verdana" w:hAnsi="Verdana"/>
+          <w:b w:val="0"/>
+          <w:bCs/>
+          <w:sz w:val="21"/>
+          <w:szCs w:val="21"/>
+          <w:lang w:val="es-ES"/>
+        </w:rPr>
+        <w:t>Huespedes.html</w:t>
+      </w:r>
+    </w:p>
+    <w:p>
+      <w:pPr>
+        <w:pStyle w:val="15"/>
+        <w:spacing w:line="360" w:lineRule="auto"/>
+        <w:ind w:left="0" w:leftChars="0" w:firstLine="0" w:firstLineChars="0"/>
+        <w:jc w:val="left"/>
+        <w:rPr>
+          <w:rFonts w:hint="default" w:ascii="Verdana" w:hAnsi="Verdana"/>
+          <w:b w:val="0"/>
+          <w:bCs/>
+          <w:sz w:val="21"/>
+          <w:szCs w:val="21"/>
+          <w:lang w:val="es-ES"/>
+        </w:rPr>
+      </w:pPr>
+      <w:r>
+        <w:rPr>
+          <w:rFonts w:hint="default" w:ascii="Verdana" w:hAnsi="Verdana"/>
+          <w:b w:val="0"/>
+          <w:bCs/>
+          <w:sz w:val="21"/>
+          <w:szCs w:val="21"/>
+        </w:rPr>
+        <w:t xml:space="preserve">│   │   │   ├── </w:t>
+      </w:r>
+      <w:r>
+        <w:rPr>
+          <w:rFonts w:hint="default" w:ascii="Verdana" w:hAnsi="Verdana"/>
+          <w:b w:val="0"/>
+          <w:bCs/>
+          <w:sz w:val="21"/>
+          <w:szCs w:val="21"/>
+          <w:lang w:val="es-ES"/>
+        </w:rPr>
+        <w:t>OfertasPlanes.html</w:t>
+      </w:r>
+    </w:p>
+    <w:p>
+      <w:pPr>
+        <w:pStyle w:val="15"/>
+        <w:spacing w:line="360" w:lineRule="auto"/>
+        <w:ind w:left="0" w:leftChars="0" w:firstLine="0" w:firstLineChars="0"/>
+        <w:jc w:val="left"/>
+        <w:rPr>
+          <w:rFonts w:hint="default" w:ascii="Verdana" w:hAnsi="Verdana"/>
+          <w:b w:val="0"/>
+          <w:bCs/>
+          <w:sz w:val="21"/>
+          <w:szCs w:val="21"/>
+          <w:lang w:val="es-ES"/>
+        </w:rPr>
+      </w:pPr>
+      <w:r>
+        <w:rPr>
+          <w:rFonts w:hint="default" w:ascii="Verdana" w:hAnsi="Verdana"/>
+          <w:b w:val="0"/>
+          <w:bCs/>
+          <w:sz w:val="21"/>
+          <w:szCs w:val="21"/>
+        </w:rPr>
+        <w:t xml:space="preserve">│   │   │   ├── </w:t>
+      </w:r>
+      <w:r>
+        <w:rPr>
+          <w:rFonts w:hint="default" w:ascii="Verdana" w:hAnsi="Verdana"/>
+          <w:b w:val="0"/>
+          <w:bCs/>
+          <w:sz w:val="21"/>
+          <w:szCs w:val="21"/>
+          <w:lang w:val="es-ES"/>
+        </w:rPr>
+        <w:t>QuienesSomos.html</w:t>
+      </w:r>
+    </w:p>
+    <w:p>
+      <w:pPr>
+        <w:pStyle w:val="15"/>
+        <w:spacing w:line="360" w:lineRule="auto"/>
+        <w:ind w:left="0" w:leftChars="0" w:firstLine="0" w:firstLineChars="0"/>
+        <w:jc w:val="left"/>
+        <w:rPr>
+          <w:rFonts w:hint="default" w:ascii="Verdana" w:hAnsi="Verdana"/>
+          <w:b w:val="0"/>
+          <w:bCs/>
+          <w:sz w:val="21"/>
+          <w:szCs w:val="21"/>
+        </w:rPr>
+      </w:pPr>
+      <w:r>
+        <w:rPr>
+          <w:rFonts w:hint="default" w:ascii="Verdana" w:hAnsi="Verdana"/>
+          <w:b w:val="0"/>
+          <w:bCs/>
+          <w:sz w:val="21"/>
+          <w:szCs w:val="21"/>
+        </w:rPr>
+        <w:t xml:space="preserve">│   │   │   ├── </w:t>
+      </w:r>
+      <w:r>
+        <w:rPr>
+          <w:rFonts w:hint="default" w:ascii="Verdana" w:hAnsi="Verdana"/>
+          <w:b w:val="0"/>
+          <w:bCs/>
+          <w:sz w:val="21"/>
+          <w:szCs w:val="21"/>
+          <w:lang w:val="es-ES"/>
+        </w:rPr>
+        <w:t>Restaurantes.html</w:t>
+      </w:r>
+    </w:p>
+    <w:p>
+      <w:pPr>
+        <w:pStyle w:val="15"/>
+        <w:spacing w:line="360" w:lineRule="auto"/>
+        <w:ind w:left="0" w:leftChars="0" w:firstLine="0" w:firstLineChars="0"/>
+        <w:jc w:val="left"/>
+        <w:rPr>
+          <w:rFonts w:hint="default" w:ascii="Verdana" w:hAnsi="Verdana"/>
+          <w:b w:val="0"/>
+          <w:bCs/>
+          <w:sz w:val="21"/>
+          <w:szCs w:val="21"/>
+          <w:lang w:val="es-ES"/>
+        </w:rPr>
+      </w:pPr>
+      <w:r>
+        <w:rPr>
+          <w:rFonts w:hint="default" w:ascii="Verdana" w:hAnsi="Verdana"/>
+          <w:b w:val="0"/>
+          <w:bCs/>
+          <w:sz w:val="21"/>
+          <w:szCs w:val="21"/>
+        </w:rPr>
+        <w:t xml:space="preserve">│   │   ├── </w:t>
+      </w:r>
+      <w:r>
+        <w:rPr>
+          <w:rFonts w:hint="default" w:ascii="Verdana" w:hAnsi="Verdana"/>
+          <w:b w:val="0"/>
+          <w:bCs/>
+          <w:sz w:val="21"/>
+          <w:szCs w:val="21"/>
+          <w:lang w:val="es-ES"/>
+        </w:rPr>
+        <w:t>Footer.html</w:t>
+      </w:r>
+    </w:p>
+    <w:p>
+      <w:pPr>
+        <w:pStyle w:val="15"/>
+        <w:spacing w:line="360" w:lineRule="auto"/>
+        <w:ind w:left="0" w:leftChars="0" w:firstLine="0" w:firstLineChars="0"/>
+        <w:jc w:val="left"/>
+        <w:rPr>
+          <w:rFonts w:hint="default" w:ascii="Verdana" w:hAnsi="Verdana"/>
+          <w:b w:val="0"/>
+          <w:bCs/>
+          <w:sz w:val="21"/>
+          <w:szCs w:val="21"/>
+          <w:lang w:val="es-ES"/>
+        </w:rPr>
+      </w:pPr>
+      <w:r>
+        <w:rPr>
+          <w:rFonts w:hint="default" w:ascii="Verdana" w:hAnsi="Verdana"/>
+          <w:b w:val="0"/>
+          <w:bCs/>
+          <w:sz w:val="21"/>
+          <w:szCs w:val="21"/>
+        </w:rPr>
+        <w:t xml:space="preserve">│   │   ├── </w:t>
+      </w:r>
+      <w:r>
+        <w:rPr>
+          <w:rFonts w:hint="default" w:ascii="Verdana" w:hAnsi="Verdana"/>
+          <w:b w:val="0"/>
+          <w:bCs/>
+          <w:sz w:val="21"/>
+          <w:szCs w:val="21"/>
+          <w:lang w:val="es-ES"/>
+        </w:rPr>
+        <w:t>Hero.html</w:t>
+      </w:r>
+    </w:p>
+    <w:p>
+      <w:pPr>
+        <w:pStyle w:val="15"/>
+        <w:spacing w:line="360" w:lineRule="auto"/>
+        <w:ind w:left="0" w:leftChars="0" w:firstLine="0" w:firstLineChars="0"/>
+        <w:jc w:val="left"/>
+        <w:rPr>
+          <w:rFonts w:hint="default" w:ascii="Verdana" w:hAnsi="Verdana"/>
+          <w:b w:val="0"/>
+          <w:bCs/>
+          <w:sz w:val="21"/>
+          <w:szCs w:val="21"/>
+          <w:lang w:val="es-ES"/>
+        </w:rPr>
+      </w:pPr>
+      <w:r>
+        <w:rPr>
+          <w:rFonts w:hint="default" w:ascii="Verdana" w:hAnsi="Verdana"/>
+          <w:b w:val="0"/>
+          <w:bCs/>
+          <w:sz w:val="21"/>
+          <w:szCs w:val="21"/>
+        </w:rPr>
+        <w:t xml:space="preserve">│   │   ├── </w:t>
+      </w:r>
+      <w:r>
+        <w:rPr>
+          <w:rFonts w:hint="default" w:ascii="Verdana" w:hAnsi="Verdana"/>
+          <w:b w:val="0"/>
+          <w:bCs/>
+          <w:sz w:val="21"/>
+          <w:szCs w:val="21"/>
+          <w:lang w:val="es-ES"/>
+        </w:rPr>
+        <w:t>HtmlHeader.html</w:t>
+      </w:r>
+    </w:p>
+    <w:p>
+      <w:pPr>
+        <w:pStyle w:val="15"/>
+        <w:spacing w:line="360" w:lineRule="auto"/>
+        <w:ind w:left="0" w:leftChars="0" w:firstLine="0" w:firstLineChars="0"/>
+        <w:jc w:val="left"/>
+        <w:rPr>
+          <w:rFonts w:hint="default" w:ascii="Verdana" w:hAnsi="Verdana"/>
+          <w:b w:val="0"/>
+          <w:bCs/>
+          <w:sz w:val="21"/>
+          <w:szCs w:val="21"/>
+          <w:lang w:val="es-ES"/>
+        </w:rPr>
+      </w:pPr>
+      <w:r>
+        <w:rPr>
+          <w:rFonts w:hint="default" w:ascii="Verdana" w:hAnsi="Verdana"/>
+          <w:b w:val="0"/>
+          <w:bCs/>
+          <w:sz w:val="21"/>
+          <w:szCs w:val="21"/>
+        </w:rPr>
+        <w:t xml:space="preserve">│   │   ├── </w:t>
+      </w:r>
+      <w:r>
+        <w:rPr>
+          <w:rFonts w:hint="default" w:ascii="Verdana" w:hAnsi="Verdana"/>
+          <w:b w:val="0"/>
+          <w:bCs/>
+          <w:sz w:val="21"/>
+          <w:szCs w:val="21"/>
+          <w:lang w:val="es-ES"/>
+        </w:rPr>
+        <w:t>Navigation.html</w:t>
+      </w:r>
+    </w:p>
+    <w:p>
+      <w:pPr>
+        <w:pStyle w:val="15"/>
+        <w:spacing w:line="360" w:lineRule="auto"/>
+        <w:ind w:left="0" w:leftChars="0" w:firstLine="0" w:firstLineChars="0"/>
+        <w:jc w:val="left"/>
+        <w:rPr>
+          <w:rFonts w:hint="default" w:ascii="Verdana" w:hAnsi="Verdana"/>
+          <w:b w:val="0"/>
+          <w:bCs/>
+          <w:sz w:val="21"/>
+          <w:szCs w:val="21"/>
+          <w:lang w:val="es-ES"/>
+        </w:rPr>
+      </w:pPr>
+      <w:r>
+        <w:rPr>
+          <w:rFonts w:hint="default" w:ascii="Verdana" w:hAnsi="Verdana"/>
+          <w:b w:val="0"/>
+          <w:bCs/>
+          <w:sz w:val="21"/>
+          <w:szCs w:val="21"/>
+        </w:rPr>
+        <w:t xml:space="preserve">│   │   ├── </w:t>
+      </w:r>
+      <w:r>
+        <w:rPr>
+          <w:rFonts w:hint="default" w:ascii="Verdana" w:hAnsi="Verdana"/>
+          <w:b w:val="0"/>
+          <w:bCs/>
+          <w:sz w:val="21"/>
+          <w:szCs w:val="21"/>
+          <w:lang w:val="es-ES"/>
+        </w:rPr>
+        <w:t>SectionContent.html</w:t>
+      </w:r>
+    </w:p>
+    <w:p>
+      <w:pPr>
+        <w:pStyle w:val="15"/>
+        <w:spacing w:line="360" w:lineRule="auto"/>
+        <w:ind w:left="0" w:leftChars="0" w:firstLine="0" w:firstLineChars="0"/>
+        <w:jc w:val="left"/>
+        <w:rPr>
+          <w:rFonts w:hint="default" w:ascii="Verdana" w:hAnsi="Verdana"/>
+          <w:b w:val="0"/>
+          <w:bCs/>
+          <w:sz w:val="21"/>
+          <w:szCs w:val="21"/>
+          <w:lang w:val="es-ES"/>
+        </w:rPr>
+      </w:pPr>
+      <w:r>
+        <w:rPr>
+          <w:rFonts w:hint="default" w:ascii="Verdana" w:hAnsi="Verdana"/>
+          <w:b w:val="0"/>
+          <w:bCs/>
+          <w:sz w:val="21"/>
+          <w:szCs w:val="21"/>
+        </w:rPr>
+        <w:t xml:space="preserve">│   ├── </w:t>
+      </w:r>
+      <w:r>
+        <w:rPr>
+          <w:rFonts w:hint="default" w:ascii="Verdana" w:hAnsi="Verdana"/>
+          <w:b w:val="0"/>
+          <w:bCs/>
+          <w:sz w:val="21"/>
+          <w:szCs w:val="21"/>
+          <w:lang w:val="es-ES"/>
+        </w:rPr>
+        <w:t>DianaMariaAlvaradoGarcia/</w:t>
+      </w:r>
+    </w:p>
+    <w:p>
+      <w:pPr>
+        <w:pStyle w:val="15"/>
+        <w:spacing w:line="360" w:lineRule="auto"/>
+        <w:ind w:left="0" w:leftChars="0" w:firstLine="0" w:firstLineChars="0"/>
+        <w:jc w:val="left"/>
+        <w:rPr>
+          <w:rFonts w:hint="default" w:ascii="Verdana" w:hAnsi="Verdana"/>
+          <w:b w:val="0"/>
+          <w:bCs/>
+          <w:sz w:val="21"/>
+          <w:szCs w:val="21"/>
+          <w:lang w:val="es-ES"/>
+        </w:rPr>
+      </w:pPr>
+      <w:r>
+        <w:rPr>
+          <w:rFonts w:hint="default" w:ascii="Verdana" w:hAnsi="Verdana"/>
+          <w:b w:val="0"/>
+          <w:bCs/>
+          <w:sz w:val="21"/>
+          <w:szCs w:val="21"/>
+        </w:rPr>
+        <w:t xml:space="preserve">│   ├── </w:t>
+      </w:r>
+      <w:r>
+        <w:rPr>
+          <w:rFonts w:hint="default" w:ascii="Verdana" w:hAnsi="Verdana"/>
+          <w:b w:val="0"/>
+          <w:bCs/>
+          <w:sz w:val="21"/>
+          <w:szCs w:val="21"/>
+          <w:lang w:val="es-ES"/>
+        </w:rPr>
+        <w:t>LuisAlbertoRamirezBotero/</w:t>
       </w:r>
     </w:p>
     <w:p>
@@ -10871,193 +11669,6 @@
     </w:p>
     <w:p>
       <w:pPr>
-        <w:spacing w:line="360" w:lineRule="auto"/>
-        <w:rPr>
-          <w:rFonts w:hint="default" w:ascii="Verdana" w:hAnsi="Verdana" w:cs="Verdana"/>
-          <w:color w:val="000000"/>
-          <w:sz w:val="21"/>
-          <w:szCs w:val="21"/>
-        </w:rPr>
-      </w:pPr>
-    </w:p>
-    <w:p>
-      <w:pPr>
-        <w:spacing w:line="360" w:lineRule="auto"/>
-        <w:rPr>
-          <w:rFonts w:hint="default" w:ascii="Verdana" w:hAnsi="Verdana" w:cs="Verdana"/>
-          <w:color w:val="000000"/>
-          <w:sz w:val="21"/>
-          <w:szCs w:val="21"/>
-        </w:rPr>
-      </w:pPr>
-    </w:p>
-    <w:p>
-      <w:pPr>
-        <w:spacing w:line="360" w:lineRule="auto"/>
-        <w:rPr>
-          <w:rFonts w:hint="default" w:ascii="Verdana" w:hAnsi="Verdana" w:cs="Verdana"/>
-          <w:color w:val="000000"/>
-          <w:sz w:val="21"/>
-          <w:szCs w:val="21"/>
-        </w:rPr>
-      </w:pPr>
-    </w:p>
-    <w:p>
-      <w:pPr>
-        <w:spacing w:line="360" w:lineRule="auto"/>
-        <w:rPr>
-          <w:rFonts w:hint="default" w:ascii="Verdana" w:hAnsi="Verdana" w:cs="Verdana"/>
-          <w:color w:val="000000"/>
-          <w:sz w:val="21"/>
-          <w:szCs w:val="21"/>
-        </w:rPr>
-      </w:pPr>
-    </w:p>
-    <w:p>
-      <w:pPr>
-        <w:spacing w:line="360" w:lineRule="auto"/>
-        <w:rPr>
-          <w:rFonts w:hint="default" w:ascii="Verdana" w:hAnsi="Verdana" w:cs="Verdana"/>
-          <w:color w:val="000000"/>
-          <w:sz w:val="21"/>
-          <w:szCs w:val="21"/>
-        </w:rPr>
-      </w:pPr>
-    </w:p>
-    <w:p>
-      <w:pPr>
-        <w:spacing w:line="360" w:lineRule="auto"/>
-        <w:rPr>
-          <w:rFonts w:hint="default" w:ascii="Verdana" w:hAnsi="Verdana" w:cs="Verdana"/>
-          <w:color w:val="000000"/>
-          <w:sz w:val="21"/>
-          <w:szCs w:val="21"/>
-        </w:rPr>
-      </w:pPr>
-    </w:p>
-    <w:p>
-      <w:pPr>
-        <w:spacing w:line="360" w:lineRule="auto"/>
-        <w:rPr>
-          <w:rFonts w:hint="default" w:ascii="Verdana" w:hAnsi="Verdana" w:cs="Verdana"/>
-          <w:color w:val="000000"/>
-          <w:sz w:val="21"/>
-          <w:szCs w:val="21"/>
-        </w:rPr>
-      </w:pPr>
-    </w:p>
-    <w:p>
-      <w:pPr>
-        <w:spacing w:line="360" w:lineRule="auto"/>
-        <w:rPr>
-          <w:rFonts w:hint="default" w:ascii="Verdana" w:hAnsi="Verdana" w:cs="Verdana"/>
-          <w:color w:val="000000"/>
-          <w:sz w:val="21"/>
-          <w:szCs w:val="21"/>
-        </w:rPr>
-      </w:pPr>
-    </w:p>
-    <w:p>
-      <w:pPr>
-        <w:spacing w:line="360" w:lineRule="auto"/>
-        <w:rPr>
-          <w:rFonts w:hint="default" w:ascii="Verdana" w:hAnsi="Verdana" w:cs="Verdana"/>
-          <w:color w:val="000000"/>
-          <w:sz w:val="21"/>
-          <w:szCs w:val="21"/>
-        </w:rPr>
-      </w:pPr>
-    </w:p>
-    <w:p>
-      <w:pPr>
-        <w:spacing w:line="360" w:lineRule="auto"/>
-        <w:rPr>
-          <w:rFonts w:hint="default" w:ascii="Verdana" w:hAnsi="Verdana" w:cs="Verdana"/>
-          <w:color w:val="000000"/>
-          <w:sz w:val="21"/>
-          <w:szCs w:val="21"/>
-        </w:rPr>
-      </w:pPr>
-    </w:p>
-    <w:p>
-      <w:pPr>
-        <w:spacing w:line="360" w:lineRule="auto"/>
-        <w:rPr>
-          <w:rFonts w:hint="default" w:ascii="Verdana" w:hAnsi="Verdana" w:cs="Verdana"/>
-          <w:color w:val="000000"/>
-          <w:sz w:val="21"/>
-          <w:szCs w:val="21"/>
-        </w:rPr>
-      </w:pPr>
-    </w:p>
-    <w:p>
-      <w:pPr>
-        <w:spacing w:line="360" w:lineRule="auto"/>
-        <w:rPr>
-          <w:rFonts w:hint="default" w:ascii="Verdana" w:hAnsi="Verdana" w:cs="Verdana"/>
-          <w:color w:val="000000"/>
-          <w:sz w:val="21"/>
-          <w:szCs w:val="21"/>
-        </w:rPr>
-      </w:pPr>
-    </w:p>
-    <w:p>
-      <w:pPr>
-        <w:spacing w:line="360" w:lineRule="auto"/>
-        <w:rPr>
-          <w:rFonts w:hint="default" w:ascii="Verdana" w:hAnsi="Verdana" w:cs="Verdana"/>
-          <w:color w:val="000000"/>
-          <w:sz w:val="21"/>
-          <w:szCs w:val="21"/>
-        </w:rPr>
-      </w:pPr>
-    </w:p>
-    <w:p>
-      <w:pPr>
-        <w:spacing w:line="360" w:lineRule="auto"/>
-        <w:rPr>
-          <w:rFonts w:hint="default" w:ascii="Verdana" w:hAnsi="Verdana" w:cs="Verdana"/>
-          <w:color w:val="000000"/>
-          <w:sz w:val="21"/>
-          <w:szCs w:val="21"/>
-        </w:rPr>
-      </w:pPr>
-    </w:p>
-    <w:p>
-      <w:pPr>
-        <w:spacing w:line="360" w:lineRule="auto"/>
-        <w:rPr>
-          <w:rFonts w:hint="default" w:ascii="Verdana" w:hAnsi="Verdana" w:cs="Verdana"/>
-          <w:color w:val="000000"/>
-          <w:sz w:val="21"/>
-          <w:szCs w:val="21"/>
-        </w:rPr>
-      </w:pPr>
-    </w:p>
-    <w:p>
-      <w:pPr>
-        <w:spacing w:line="360" w:lineRule="auto"/>
-        <w:rPr>
-          <w:rFonts w:hint="default" w:ascii="Verdana" w:hAnsi="Verdana" w:cs="Verdana"/>
-          <w:color w:val="000000"/>
-          <w:sz w:val="21"/>
-          <w:szCs w:val="21"/>
-        </w:rPr>
-      </w:pPr>
-    </w:p>
-    <w:p>
-      <w:pPr>
-        <w:spacing w:line="360" w:lineRule="auto"/>
-        <w:rPr>
-          <w:rFonts w:hint="default" w:ascii="Verdana" w:hAnsi="Verdana" w:cs="Verdana"/>
-          <w:color w:val="000000"/>
-          <w:sz w:val="21"/>
-          <w:szCs w:val="21"/>
-        </w:rPr>
-      </w:pPr>
-    </w:p>
-    <w:p>
-      <w:pPr>
         <w:pStyle w:val="16"/>
         <w:spacing w:line="360" w:lineRule="auto"/>
         <w:ind w:left="709" w:hanging="709"/>
@@ -11326,18 +11937,6 @@
     </w:p>
     <w:p>
       <w:pPr>
-        <w:spacing w:line="360" w:lineRule="auto"/>
-        <w:rPr>
-          <w:rFonts w:hint="default" w:ascii="Verdana" w:hAnsi="Verdana" w:cs="Verdana"/>
-          <w:color w:val="000000"/>
-          <w:sz w:val="21"/>
-          <w:szCs w:val="21"/>
-          <w:lang w:val="es-CO"/>
-        </w:rPr>
-      </w:pPr>
-    </w:p>
-    <w:p>
-      <w:pPr>
         <w:pStyle w:val="16"/>
         <w:spacing w:line="360" w:lineRule="auto"/>
         <w:ind w:left="709" w:hanging="709"/>
@@ -11349,6 +11948,8 @@
           <w:szCs w:val="21"/>
         </w:rPr>
       </w:pPr>
+      <w:bookmarkStart w:id="0" w:name="_GoBack"/>
+      <w:bookmarkEnd w:id="0"/>
       <w:r>
         <w:rPr>
           <w:rFonts w:hint="default" w:ascii="Verdana" w:hAnsi="Verdana" w:cs="Verdana"/>

</xml_diff>